<commit_message>
Updated 2017 OAHA scholarship document.
</commit_message>
<xml_diff>
--- a/program/scholarships/assets/2017-OAHA-scholarship.docx
+++ b/program/scholarships/assets/2017-OAHA-scholarship.docx
@@ -189,10 +189,7 @@
         <w:t>Please Note:</w:t>
       </w:r>
     </w:p>
-    <w:p>
-      <w:bookmarkStart w:id="0" w:name="_GoBack"/>
-      <w:bookmarkEnd w:id="0"/>
-    </w:p>
+    <w:p/>
     <w:p>
       <w:pPr>
         <w:numPr>
@@ -259,19 +256,7 @@
         <w:t xml:space="preserve">Details on program, fees and registration can be found online at: </w:t>
       </w:r>
       <w:r>
-        <w:t>http://www.adv</w:t>
-      </w:r>
-      <w:r>
-        <w:t>e</w:t>
-      </w:r>
-      <w:r>
-        <w:t>nture</w:t>
-      </w:r>
-      <w:r>
-        <w:t>.</w:t>
-      </w:r>
-      <w:r>
-        <w:t>oa-bsa.org</w:t>
+        <w:t>http://www.adventure.oa-bsa.org</w:t>
       </w:r>
     </w:p>
     <w:p/>
@@ -286,13 +271,19 @@
     <w:p/>
     <w:p>
       <w:r>
-        <w:t xml:space="preserve">Lodges must submit the first and last name of the individual selected to receive the scholarship to Mike Johnson at </w:t>
-      </w:r>
-      <w:proofErr w:type="spellStart"/>
-      <w:r>
-        <w:t>mikejohnson@peak</w:t>
-      </w:r>
-      <w:proofErr w:type="spellEnd"/>
+        <w:t xml:space="preserve">Lodges must submit the first and last name of the individual selected to receive the scholarship </w:t>
+      </w:r>
+      <w:r>
+        <w:t>to</w:t>
+      </w:r>
+      <w:r>
+        <w:t xml:space="preserve"> </w:t>
+      </w:r>
+      <w:bookmarkStart w:id="0" w:name="_GoBack"/>
+      <w:bookmarkEnd w:id="0"/>
+      <w:r>
+        <w:t>highadventure@western.oa-bsa.org</w:t>
+      </w:r>
       <w:r>
         <w:t>.</w:t>
       </w:r>
@@ -776,6 +767,50 @@
     <w:lsdException w:name="Subtitle" w:qFormat="1"/>
     <w:lsdException w:name="Strong" w:qFormat="1"/>
     <w:lsdException w:name="Emphasis" w:qFormat="1"/>
+    <w:lsdException w:name="Normal Table" w:semiHidden="1" w:unhideWhenUsed="1"/>
+    <w:lsdException w:name="Table Simple 1" w:semiHidden="1" w:unhideWhenUsed="1"/>
+    <w:lsdException w:name="Table Simple 2" w:semiHidden="1" w:unhideWhenUsed="1"/>
+    <w:lsdException w:name="Table Simple 3" w:semiHidden="1" w:unhideWhenUsed="1"/>
+    <w:lsdException w:name="Table Classic 1" w:semiHidden="1" w:unhideWhenUsed="1"/>
+    <w:lsdException w:name="Table Classic 2" w:semiHidden="1" w:unhideWhenUsed="1"/>
+    <w:lsdException w:name="Table Classic 3" w:semiHidden="1" w:unhideWhenUsed="1"/>
+    <w:lsdException w:name="Table Classic 4" w:semiHidden="1" w:unhideWhenUsed="1"/>
+    <w:lsdException w:name="Table Colorful 1" w:semiHidden="1" w:unhideWhenUsed="1"/>
+    <w:lsdException w:name="Table Colorful 2" w:semiHidden="1" w:unhideWhenUsed="1"/>
+    <w:lsdException w:name="Table Colorful 3" w:semiHidden="1" w:unhideWhenUsed="1"/>
+    <w:lsdException w:name="Table Columns 1" w:semiHidden="1" w:unhideWhenUsed="1"/>
+    <w:lsdException w:name="Table Columns 2" w:semiHidden="1" w:unhideWhenUsed="1"/>
+    <w:lsdException w:name="Table Columns 3" w:semiHidden="1" w:unhideWhenUsed="1"/>
+    <w:lsdException w:name="Table Columns 4" w:semiHidden="1" w:unhideWhenUsed="1"/>
+    <w:lsdException w:name="Table Columns 5" w:semiHidden="1" w:unhideWhenUsed="1"/>
+    <w:lsdException w:name="Table Grid 1" w:semiHidden="1" w:unhideWhenUsed="1"/>
+    <w:lsdException w:name="Table Grid 2" w:semiHidden="1" w:unhideWhenUsed="1"/>
+    <w:lsdException w:name="Table Grid 3" w:semiHidden="1" w:unhideWhenUsed="1"/>
+    <w:lsdException w:name="Table Grid 4" w:semiHidden="1" w:unhideWhenUsed="1"/>
+    <w:lsdException w:name="Table Grid 5" w:semiHidden="1" w:unhideWhenUsed="1"/>
+    <w:lsdException w:name="Table Grid 6" w:semiHidden="1" w:unhideWhenUsed="1"/>
+    <w:lsdException w:name="Table Grid 7" w:semiHidden="1" w:unhideWhenUsed="1"/>
+    <w:lsdException w:name="Table Grid 8" w:semiHidden="1" w:unhideWhenUsed="1"/>
+    <w:lsdException w:name="Table List 1" w:semiHidden="1" w:unhideWhenUsed="1"/>
+    <w:lsdException w:name="Table List 2" w:semiHidden="1" w:unhideWhenUsed="1"/>
+    <w:lsdException w:name="Table List 3" w:semiHidden="1" w:unhideWhenUsed="1"/>
+    <w:lsdException w:name="Table List 4" w:semiHidden="1" w:unhideWhenUsed="1"/>
+    <w:lsdException w:name="Table List 5" w:semiHidden="1" w:unhideWhenUsed="1"/>
+    <w:lsdException w:name="Table List 6" w:semiHidden="1" w:unhideWhenUsed="1"/>
+    <w:lsdException w:name="Table List 7" w:semiHidden="1" w:unhideWhenUsed="1"/>
+    <w:lsdException w:name="Table List 8" w:semiHidden="1" w:unhideWhenUsed="1"/>
+    <w:lsdException w:name="Table 3D effects 1" w:semiHidden="1" w:unhideWhenUsed="1"/>
+    <w:lsdException w:name="Table 3D effects 2" w:semiHidden="1" w:unhideWhenUsed="1"/>
+    <w:lsdException w:name="Table 3D effects 3" w:semiHidden="1" w:unhideWhenUsed="1"/>
+    <w:lsdException w:name="Table Contemporary" w:semiHidden="1" w:unhideWhenUsed="1"/>
+    <w:lsdException w:name="Table Elegant" w:semiHidden="1" w:unhideWhenUsed="1"/>
+    <w:lsdException w:name="Table Professional" w:semiHidden="1" w:unhideWhenUsed="1"/>
+    <w:lsdException w:name="Table Subtle 1" w:semiHidden="1" w:unhideWhenUsed="1"/>
+    <w:lsdException w:name="Table Subtle 2" w:semiHidden="1" w:unhideWhenUsed="1"/>
+    <w:lsdException w:name="Table Web 1" w:semiHidden="1" w:unhideWhenUsed="1"/>
+    <w:lsdException w:name="Table Web 2" w:semiHidden="1" w:unhideWhenUsed="1"/>
+    <w:lsdException w:name="Table Web 3" w:semiHidden="1" w:unhideWhenUsed="1"/>
+    <w:lsdException w:name="Table Theme" w:semiHidden="1" w:unhideWhenUsed="1"/>
     <w:lsdException w:name="Note Level 1" w:semiHidden="1" w:uiPriority="99" w:unhideWhenUsed="1"/>
     <w:lsdException w:name="Note Level 2" w:semiHidden="1" w:uiPriority="99" w:unhideWhenUsed="1"/>
     <w:lsdException w:name="Note Level 3" w:semiHidden="1" w:uiPriority="99" w:unhideWhenUsed="1"/>
@@ -1013,11 +1048,15 @@
   </w:style>
   <w:style w:type="character" w:default="1" w:styleId="DefaultParagraphFont">
     <w:name w:val="Default Paragraph Font"/>
+    <w:uiPriority w:val="1"/>
     <w:semiHidden/>
+    <w:unhideWhenUsed/>
   </w:style>
   <w:style w:type="table" w:default="1" w:styleId="TableNormal">
     <w:name w:val="Normal Table"/>
+    <w:uiPriority w:val="99"/>
     <w:semiHidden/>
+    <w:unhideWhenUsed/>
     <w:tblPr>
       <w:tblInd w:w="0" w:type="dxa"/>
       <w:tblCellMar>
@@ -1030,7 +1069,9 @@
   </w:style>
   <w:style w:type="numbering" w:default="1" w:styleId="NoList">
     <w:name w:val="No List"/>
+    <w:uiPriority w:val="99"/>
     <w:semiHidden/>
+    <w:unhideWhenUsed/>
   </w:style>
   <w:style w:type="character" w:customStyle="1" w:styleId="cgselectable">
     <w:name w:val="cgselectable"/>

</xml_diff>